<commit_message>
// opleverset compleet op video na
</commit_message>
<xml_diff>
--- a/Opleverset/werkdocumenten/Handleiding.docx
+++ b/Opleverset/werkdocumenten/Handleiding.docx
@@ -4,7 +4,7 @@
   <w:body>
     <w:p>
       <w:pPr>
-        <w:pStyle w:val="Titel"/>
+        <w:pStyle w:val="Heading1"/>
         <w:rPr>
           <w:sz w:val="48"/>
           <w:szCs w:val="48"/>
@@ -15,17 +15,25 @@
           <w:sz w:val="48"/>
           <w:szCs w:val="48"/>
         </w:rPr>
-        <w:t>Handleiding voor het maken van een component</w:t>
-      </w:r>
-    </w:p>
-    <w:p>
-      <w:pPr>
-        <w:pStyle w:val="Geenafstand"/>
-      </w:pPr>
-    </w:p>
-    <w:p>
-      <w:pPr>
-        <w:pStyle w:val="Geenafstand"/>
+        <w:t>Handleiding</w:t>
+      </w:r>
+    </w:p>
+    <w:p>
+      <w:pPr>
+        <w:pStyle w:val="NoSpacing"/>
+      </w:pPr>
+    </w:p>
+    <w:p>
+      <w:pPr>
+        <w:pStyle w:val="Heading2"/>
+      </w:pPr>
+      <w:r>
+        <w:t>Nieuw component maken</w:t>
+      </w:r>
+    </w:p>
+    <w:p>
+      <w:pPr>
+        <w:pStyle w:val="NoSpacing"/>
       </w:pPr>
       <w:r>
         <w:t xml:space="preserve">Voor het maken van een nieuw component </w:t>
@@ -40,15 +48,7 @@
         <w:t>Visual Studio Code</w:t>
       </w:r>
       <w:r>
-        <w:t>” met de extensie “</w:t>
-      </w:r>
-      <w:proofErr w:type="spellStart"/>
-      <w:r>
-        <w:t>PlatformIO</w:t>
-      </w:r>
-      <w:proofErr w:type="spellEnd"/>
-      <w:r>
-        <w:t xml:space="preserve">”. Hier staan de </w:t>
+        <w:t xml:space="preserve">” met de extensie “PlatformIO”. Hier staan de </w:t>
       </w:r>
       <w:hyperlink w:anchor="_Downloads" w:history="1">
         <w:r>
@@ -64,7 +64,7 @@
     </w:p>
     <w:p>
       <w:pPr>
-        <w:pStyle w:val="Geenafstand"/>
+        <w:pStyle w:val="NoSpacing"/>
       </w:pPr>
     </w:p>
     <w:p>
@@ -84,15 +84,18 @@
         <w:t xml:space="preserve"> is ook mogelijk om vanuit een ander component voort te bouwen. Het is dan belangrijk dat die map gekopieerd wordt en dat we in het kopie gaan werken. </w:t>
       </w:r>
       <w:r>
-        <w:t xml:space="preserve">Dit wordt gedaan door de map te openen met </w:t>
-      </w:r>
-      <w:proofErr w:type="spellStart"/>
-      <w:r>
-        <w:t>platformIO</w:t>
-      </w:r>
-      <w:proofErr w:type="spellEnd"/>
-      <w:r>
-        <w:t>.</w:t>
+        <w:t>Dit wordt gedaan door de map te openen met platformIO.</w:t>
+      </w:r>
+    </w:p>
+    <w:p>
+      <w:pPr>
+        <w:pStyle w:val="Heading2"/>
+      </w:pPr>
+      <w:r>
+        <w:t>Uitleg</w:t>
+      </w:r>
+      <w:r>
+        <w:t xml:space="preserve"> mappen</w:t>
       </w:r>
     </w:p>
     <w:p>
@@ -102,7 +105,6 @@
       <w:r>
         <w:t xml:space="preserve"> de map </w:t>
       </w:r>
-      <w:proofErr w:type="spellStart"/>
       <w:r>
         <w:rPr>
           <w:i/>
@@ -110,13 +112,8 @@
         </w:rPr>
         <w:t>lib</w:t>
       </w:r>
-      <w:proofErr w:type="spellEnd"/>
-      <w:r>
-        <w:t xml:space="preserve"> staan de gebruikte </w:t>
-      </w:r>
-      <w:proofErr w:type="spellStart"/>
-      <w:r>
-        <w:t>l</w:t>
+      <w:r>
+        <w:t xml:space="preserve"> staan de gebruikte l</w:t>
       </w:r>
       <w:r>
         <w:t>ibrar</w:t>
@@ -127,7 +124,6 @@
       <w:r>
         <w:t>.</w:t>
       </w:r>
-      <w:proofErr w:type="spellEnd"/>
       <w:r>
         <w:br/>
       </w:r>
@@ -146,72 +142,90 @@
       <w:r>
         <w:t xml:space="preserve"> </w:t>
       </w:r>
-      <w:proofErr w:type="spellStart"/>
       <w:r>
         <w:rPr>
           <w:i/>
           <w:iCs/>
         </w:rPr>
-        <w:t>src</w:t>
-      </w:r>
-      <w:proofErr w:type="spellEnd"/>
-      <w:r>
+        <w:t xml:space="preserve">src </w:t>
+      </w:r>
+      <w:r>
+        <w:t xml:space="preserve">staat de code voor het </w:t>
+      </w:r>
+      <w:r>
+        <w:t>project.</w:t>
+      </w:r>
+      <w:r>
+        <w:br/>
+      </w:r>
+      <w:r>
+        <w:t>Onder de map design staa</w:t>
+      </w:r>
+      <w:r>
+        <w:t>t een software flowdiagram en een elektrisch schema.</w:t>
+      </w:r>
+    </w:p>
+    <w:p>
+      <w:pPr>
+        <w:pStyle w:val="Heading2"/>
         <w:rPr>
-          <w:i/>
-          <w:iCs/>
+          <w:rFonts w:ascii="Calibri Light" w:eastAsia="Yu Gothic Light" w:hAnsi="Calibri Light" w:cs="Times New Roman"/>
         </w:rPr>
+      </w:pPr>
+      <w:r>
+        <w:t>NASA marine compass sensor</w:t>
+      </w:r>
+    </w:p>
+    <w:p>
+      <w:r>
+        <w:t>Er is het aan het NMEA marine compass gewerkt, maar het niet gelukt om het aan de praat krijgen.</w:t>
+      </w:r>
+      <w:r>
         <w:t xml:space="preserve"> </w:t>
       </w:r>
       <w:r>
-        <w:t xml:space="preserve">staat de code voor het </w:t>
-      </w:r>
-      <w:r>
-        <w:t>project.</w:t>
-      </w:r>
-      <w:r>
-        <w:br/>
-        <w:t>Onder de map design staa</w:t>
-      </w:r>
-      <w:r>
-        <w:t>t een software flowdiagram en een elektrisch schema.</w:t>
-      </w:r>
-    </w:p>
-    <w:p>
-      <w:r>
-        <w:rPr>
-          <w:highlight w:val="red"/>
-        </w:rPr>
-        <w:t xml:space="preserve">Iets over het </w:t>
-      </w:r>
-      <w:proofErr w:type="spellStart"/>
-      <w:r>
-        <w:rPr>
-          <w:highlight w:val="red"/>
-        </w:rPr>
-        <w:t>compas</w:t>
-      </w:r>
-      <w:proofErr w:type="spellEnd"/>
-      <w:r>
-        <w:rPr>
-          <w:highlight w:val="red"/>
-        </w:rPr>
-        <w:t xml:space="preserve"> vertellen</w:t>
-      </w:r>
-    </w:p>
-    <w:p>
-      <w:pPr>
-        <w:pStyle w:val="Kop2"/>
-      </w:pPr>
-      <w:r>
-        <w:t xml:space="preserve">Korte uitleg van </w:t>
-      </w:r>
-      <w:proofErr w:type="spellStart"/>
-      <w:r>
-        <w:t>platformIO</w:t>
-      </w:r>
-      <w:proofErr w:type="spellEnd"/>
-      <w:r>
-        <w:t>:</w:t>
+        <w:t xml:space="preserve">Op de arduino serial </w:t>
+      </w:r>
+      <w:r>
+        <w:t xml:space="preserve">monitor </w:t>
+      </w:r>
+      <w:r>
+        <w:t xml:space="preserve">is er wel een constant signaal van vraagtekens te vinden, alleen is het niet gelukt om dit naar </w:t>
+      </w:r>
+      <w:r>
+        <w:t>NMEA-zinnen</w:t>
+      </w:r>
+      <w:r>
+        <w:t xml:space="preserve"> te vertalen</w:t>
+      </w:r>
+      <w:r>
+        <w:t>.</w:t>
+      </w:r>
+      <w:r>
+        <w:t xml:space="preserve"> Naast de geleverde code van de opdrachtgevers is ook er geprobeerd om </w:t>
+      </w:r>
+      <w:r>
+        <w:t xml:space="preserve">de signalen te vertalen met verschillende NMEA/GPS libraries. </w:t>
+      </w:r>
+      <w:r>
+        <w:t xml:space="preserve">De signalen van het compass moeten ook </w:t>
+      </w:r>
+      <w:r>
+        <w:t>geïnverteerd worden om bruikbare informatie. Dit is wel gedaan, maar wellicht waren er fouten bij</w:t>
+      </w:r>
+      <w:r>
+        <w:t xml:space="preserve"> gebruikte hardware of manier van aansluiten. Het compass zou van zichzelf al NMEA zinnen als output leveren</w:t>
+      </w:r>
+      <w:r>
+        <w:t>, dus het zal waarschijnlijk aan het circuit of de hardware hebben gelegen.</w:t>
+      </w:r>
+    </w:p>
+    <w:p>
+      <w:pPr>
+        <w:pStyle w:val="Heading2"/>
+      </w:pPr>
+      <w:r>
+        <w:t>Korte uitleg van platformIO:</w:t>
       </w:r>
     </w:p>
     <w:p>
@@ -231,29 +245,13 @@
         <w:t>ode</w:t>
       </w:r>
       <w:r>
-        <w:t xml:space="preserve"> en </w:t>
-      </w:r>
-      <w:proofErr w:type="spellStart"/>
-      <w:r>
-        <w:t>platformIO</w:t>
-      </w:r>
-      <w:proofErr w:type="spellEnd"/>
-      <w:r>
-        <w:t xml:space="preserve"> indoen nodig</w:t>
+        <w:t xml:space="preserve"> en platformIO indoen nodig</w:t>
       </w:r>
       <w:r>
         <w:t xml:space="preserve">. </w:t>
       </w:r>
       <w:r>
-        <w:t xml:space="preserve">Hiermee kan dan een map geopend worden met een </w:t>
-      </w:r>
-      <w:proofErr w:type="spellStart"/>
-      <w:r>
-        <w:t>platformIO</w:t>
-      </w:r>
-      <w:proofErr w:type="spellEnd"/>
-      <w:r>
-        <w:t xml:space="preserve"> project</w:t>
+        <w:t>Hiermee kan dan een map geopend worden met een platformIO project</w:t>
       </w:r>
       <w:r>
         <w:t>. Wanneer dat is gedaan dan is r</w:t>
@@ -292,7 +290,7 @@
                     <pic:cNvPicPr/>
                   </pic:nvPicPr>
                   <pic:blipFill>
-                    <a:blip r:embed="rId4"/>
+                    <a:blip r:embed="rId6"/>
                     <a:stretch>
                       <a:fillRect/>
                     </a:stretch>
@@ -334,7 +332,7 @@
     </w:p>
     <w:p>
       <w:pPr>
-        <w:pStyle w:val="Kop2"/>
+        <w:pStyle w:val="Heading2"/>
         <w:rPr>
           <w:lang w:val="en-GB"/>
         </w:rPr>
@@ -354,7 +352,7 @@
           <w:lang w:val="en-GB"/>
         </w:rPr>
       </w:pPr>
-      <w:hyperlink r:id="rId5" w:history="1">
+      <w:hyperlink r:id="rId7" w:history="1">
         <w:r>
           <w:rPr>
             <w:rStyle w:val="Hyperlink"/>
@@ -369,7 +367,7 @@
         </w:rPr>
         <w:tab/>
       </w:r>
-      <w:hyperlink r:id="rId6" w:history="1">
+      <w:hyperlink r:id="rId8" w:history="1">
         <w:r>
           <w:rPr>
             <w:rStyle w:val="Hyperlink"/>
@@ -391,7 +389,7 @@
           <w:lang w:val="en-GB"/>
         </w:rPr>
       </w:pPr>
-      <w:hyperlink r:id="rId7" w:history="1">
+      <w:hyperlink r:id="rId9" w:history="1">
         <w:r>
           <w:rPr>
             <w:rStyle w:val="Hyperlink"/>
@@ -412,7 +410,7 @@
         </w:rPr>
         <w:tab/>
       </w:r>
-      <w:hyperlink r:id="rId8" w:history="1">
+      <w:hyperlink r:id="rId10" w:history="1">
         <w:r>
           <w:rPr>
             <w:rStyle w:val="Hyperlink"/>
@@ -429,6 +427,7 @@
       </w:r>
     </w:p>
     <w:sectPr>
+      <w:headerReference w:type="default" r:id="rId11"/>
       <w:pgSz w:w="11906" w:h="16838"/>
       <w:pgMar w:top="1440" w:right="1080" w:bottom="1440" w:left="1080" w:header="708" w:footer="708" w:gutter="0"/>
       <w:cols w:space="708"/>
@@ -436,6 +435,90 @@
     </w:sectPr>
   </w:body>
 </w:document>
+</file>
+
+<file path=word/endnotes.xml><?xml version="1.0" encoding="utf-8"?>
+<w:endnotes xmlns:wpc="http://schemas.microsoft.com/office/word/2010/wordprocessingCanvas" xmlns:cx="http://schemas.microsoft.com/office/drawing/2014/chartex" xmlns:cx1="http://schemas.microsoft.com/office/drawing/2015/9/8/chartex" xmlns:cx2="http://schemas.microsoft.com/office/drawing/2015/10/21/chartex" xmlns:cx3="http://schemas.microsoft.com/office/drawing/2016/5/9/chartex" xmlns:cx4="http://schemas.microsoft.com/office/drawing/2016/5/10/chartex" xmlns:cx5="http://schemas.microsoft.com/office/drawing/2016/5/11/chartex" xmlns:cx6="http://schemas.microsoft.com/office/drawing/2016/5/12/chartex" xmlns:cx7="http://schemas.microsoft.com/office/drawing/2016/5/13/chartex" xmlns:cx8="http://schemas.microsoft.com/office/drawing/2016/5/14/chartex" xmlns:mc="http://schemas.openxmlformats.org/markup-compatibility/2006" xmlns:aink="http://schemas.microsoft.com/office/drawing/2016/ink" xmlns:am3d="http://schemas.microsoft.com/office/drawing/2017/model3d" xmlns:o="urn:schemas-microsoft-com:office:office" xmlns:r="http://schemas.openxmlformats.org/officeDocument/2006/relationships" xmlns:m="http://schemas.openxmlformats.org/officeDocument/2006/math" xmlns:v="urn:schemas-microsoft-com:vml" xmlns:wp14="http://schemas.microsoft.com/office/word/2010/wordprocessingDrawing" xmlns:wp="http://schemas.openxmlformats.org/drawingml/2006/wordprocessingDrawing" xmlns:w10="urn:schemas-microsoft-com:office:word" xmlns:w="http://schemas.openxmlformats.org/wordprocessingml/2006/main" xmlns:w14="http://schemas.microsoft.com/office/word/2010/wordml" xmlns:w15="http://schemas.microsoft.com/office/word/2012/wordml" xmlns:w16cex="http://schemas.microsoft.com/office/word/2018/wordml/cex" xmlns:w16cid="http://schemas.microsoft.com/office/word/2016/wordml/cid" xmlns:w16="http://schemas.microsoft.com/office/word/2018/wordml" xmlns:w16sdtdh="http://schemas.microsoft.com/office/word/2020/wordml/sdtdatahash" xmlns:w16se="http://schemas.microsoft.com/office/word/2015/wordml/symex" xmlns:wpg="http://schemas.microsoft.com/office/word/2010/wordprocessingGroup" xmlns:wpi="http://schemas.microsoft.com/office/word/2010/wordprocessingInk" xmlns:wne="http://schemas.microsoft.com/office/word/2006/wordml" xmlns:wps="http://schemas.microsoft.com/office/word/2010/wordprocessingShape" mc:Ignorable="w14 w15 w16se w16cid w16 w16cex w16sdtdh wp14">
+  <w:endnote w:type="separator" w:id="-1">
+    <w:p>
+      <w:pPr>
+        <w:spacing w:after="0" w:line="240" w:lineRule="auto"/>
+      </w:pPr>
+      <w:r>
+        <w:separator/>
+      </w:r>
+    </w:p>
+  </w:endnote>
+  <w:endnote w:type="continuationSeparator" w:id="0">
+    <w:p>
+      <w:pPr>
+        <w:spacing w:after="0" w:line="240" w:lineRule="auto"/>
+      </w:pPr>
+      <w:r>
+        <w:continuationSeparator/>
+      </w:r>
+    </w:p>
+  </w:endnote>
+  <w:endnote w:type="continuationNotice" w:id="1">
+    <w:p>
+      <w:pPr>
+        <w:spacing w:after="0" w:line="240" w:lineRule="auto"/>
+      </w:pPr>
+    </w:p>
+  </w:endnote>
+</w:endnotes>
+</file>
+
+<file path=word/footnotes.xml><?xml version="1.0" encoding="utf-8"?>
+<w:footnotes xmlns:wpc="http://schemas.microsoft.com/office/word/2010/wordprocessingCanvas" xmlns:cx="http://schemas.microsoft.com/office/drawing/2014/chartex" xmlns:cx1="http://schemas.microsoft.com/office/drawing/2015/9/8/chartex" xmlns:cx2="http://schemas.microsoft.com/office/drawing/2015/10/21/chartex" xmlns:cx3="http://schemas.microsoft.com/office/drawing/2016/5/9/chartex" xmlns:cx4="http://schemas.microsoft.com/office/drawing/2016/5/10/chartex" xmlns:cx5="http://schemas.microsoft.com/office/drawing/2016/5/11/chartex" xmlns:cx6="http://schemas.microsoft.com/office/drawing/2016/5/12/chartex" xmlns:cx7="http://schemas.microsoft.com/office/drawing/2016/5/13/chartex" xmlns:cx8="http://schemas.microsoft.com/office/drawing/2016/5/14/chartex" xmlns:mc="http://schemas.openxmlformats.org/markup-compatibility/2006" xmlns:aink="http://schemas.microsoft.com/office/drawing/2016/ink" xmlns:am3d="http://schemas.microsoft.com/office/drawing/2017/model3d" xmlns:o="urn:schemas-microsoft-com:office:office" xmlns:r="http://schemas.openxmlformats.org/officeDocument/2006/relationships" xmlns:m="http://schemas.openxmlformats.org/officeDocument/2006/math" xmlns:v="urn:schemas-microsoft-com:vml" xmlns:wp14="http://schemas.microsoft.com/office/word/2010/wordprocessingDrawing" xmlns:wp="http://schemas.openxmlformats.org/drawingml/2006/wordprocessingDrawing" xmlns:w10="urn:schemas-microsoft-com:office:word" xmlns:w="http://schemas.openxmlformats.org/wordprocessingml/2006/main" xmlns:w14="http://schemas.microsoft.com/office/word/2010/wordml" xmlns:w15="http://schemas.microsoft.com/office/word/2012/wordml" xmlns:w16cex="http://schemas.microsoft.com/office/word/2018/wordml/cex" xmlns:w16cid="http://schemas.microsoft.com/office/word/2016/wordml/cid" xmlns:w16="http://schemas.microsoft.com/office/word/2018/wordml" xmlns:w16sdtdh="http://schemas.microsoft.com/office/word/2020/wordml/sdtdatahash" xmlns:w16se="http://schemas.microsoft.com/office/word/2015/wordml/symex" xmlns:wpg="http://schemas.microsoft.com/office/word/2010/wordprocessingGroup" xmlns:wpi="http://schemas.microsoft.com/office/word/2010/wordprocessingInk" xmlns:wne="http://schemas.microsoft.com/office/word/2006/wordml" xmlns:wps="http://schemas.microsoft.com/office/word/2010/wordprocessingShape" mc:Ignorable="w14 w15 w16se w16cid w16 w16cex w16sdtdh wp14">
+  <w:footnote w:type="separator" w:id="-1">
+    <w:p>
+      <w:pPr>
+        <w:spacing w:after="0" w:line="240" w:lineRule="auto"/>
+      </w:pPr>
+      <w:r>
+        <w:separator/>
+      </w:r>
+    </w:p>
+  </w:footnote>
+  <w:footnote w:type="continuationSeparator" w:id="0">
+    <w:p>
+      <w:pPr>
+        <w:spacing w:after="0" w:line="240" w:lineRule="auto"/>
+      </w:pPr>
+      <w:r>
+        <w:continuationSeparator/>
+      </w:r>
+    </w:p>
+  </w:footnote>
+  <w:footnote w:type="continuationNotice" w:id="1">
+    <w:p>
+      <w:pPr>
+        <w:spacing w:after="0" w:line="240" w:lineRule="auto"/>
+      </w:pPr>
+    </w:p>
+  </w:footnote>
+</w:footnotes>
+</file>
+
+<file path=word/header1.xml><?xml version="1.0" encoding="utf-8"?>
+<w:hdr xmlns:wpc="http://schemas.microsoft.com/office/word/2010/wordprocessingCanvas" xmlns:cx="http://schemas.microsoft.com/office/drawing/2014/chartex" xmlns:cx1="http://schemas.microsoft.com/office/drawing/2015/9/8/chartex" xmlns:cx2="http://schemas.microsoft.com/office/drawing/2015/10/21/chartex" xmlns:cx3="http://schemas.microsoft.com/office/drawing/2016/5/9/chartex" xmlns:cx4="http://schemas.microsoft.com/office/drawing/2016/5/10/chartex" xmlns:cx5="http://schemas.microsoft.com/office/drawing/2016/5/11/chartex" xmlns:cx6="http://schemas.microsoft.com/office/drawing/2016/5/12/chartex" xmlns:cx7="http://schemas.microsoft.com/office/drawing/2016/5/13/chartex" xmlns:cx8="http://schemas.microsoft.com/office/drawing/2016/5/14/chartex" xmlns:mc="http://schemas.openxmlformats.org/markup-compatibility/2006" xmlns:aink="http://schemas.microsoft.com/office/drawing/2016/ink" xmlns:am3d="http://schemas.microsoft.com/office/drawing/2017/model3d" xmlns:o="urn:schemas-microsoft-com:office:office" xmlns:r="http://schemas.openxmlformats.org/officeDocument/2006/relationships" xmlns:m="http://schemas.openxmlformats.org/officeDocument/2006/math" xmlns:v="urn:schemas-microsoft-com:vml" xmlns:wp14="http://schemas.microsoft.com/office/word/2010/wordprocessingDrawing" xmlns:wp="http://schemas.openxmlformats.org/drawingml/2006/wordprocessingDrawing" xmlns:w10="urn:schemas-microsoft-com:office:word" xmlns:w="http://schemas.openxmlformats.org/wordprocessingml/2006/main" xmlns:w14="http://schemas.microsoft.com/office/word/2010/wordml" xmlns:w15="http://schemas.microsoft.com/office/word/2012/wordml" xmlns:w16cex="http://schemas.microsoft.com/office/word/2018/wordml/cex" xmlns:w16cid="http://schemas.microsoft.com/office/word/2016/wordml/cid" xmlns:w16="http://schemas.microsoft.com/office/word/2018/wordml" xmlns:w16sdtdh="http://schemas.microsoft.com/office/word/2020/wordml/sdtdatahash" xmlns:w16se="http://schemas.microsoft.com/office/word/2015/wordml/symex" xmlns:wpg="http://schemas.microsoft.com/office/word/2010/wordprocessingGroup" xmlns:wpi="http://schemas.microsoft.com/office/word/2010/wordprocessingInk" xmlns:wne="http://schemas.microsoft.com/office/word/2006/wordml" xmlns:wps="http://schemas.microsoft.com/office/word/2010/wordprocessingShape" mc:Ignorable="w14 w15 w16se w16cid w16 w16cex w16sdtdh wp14">
+  <w:p>
+    <w:pPr>
+      <w:pStyle w:val="Header"/>
+    </w:pPr>
+    <w:r>
+      <w:tab/>
+    </w:r>
+    <w:r>
+      <w:t>4 feb 2021</w:t>
+    </w:r>
+    <w:r>
+      <w:tab/>
+      <w:t>Aquabots IV</w:t>
+    </w:r>
+  </w:p>
+</w:hdr>
 </file>
 
 <file path=word/styles.xml><?xml version="1.0" encoding="utf-8"?>
@@ -833,15 +916,36 @@
     <w:lsdException w:name="Unresolved Mention" w:semiHidden="1" w:unhideWhenUsed="1"/>
     <w:lsdException w:name="Smart Link" w:semiHidden="1" w:unhideWhenUsed="1"/>
   </w:latentStyles>
-  <w:style w:type="paragraph" w:default="1" w:styleId="Standaard">
+  <w:style w:type="paragraph" w:default="1" w:styleId="Normal">
     <w:name w:val="Normal"/>
     <w:qFormat/>
   </w:style>
-  <w:style w:type="paragraph" w:styleId="Kop2">
+  <w:style w:type="paragraph" w:styleId="Heading1">
+    <w:name w:val="heading 1"/>
+    <w:basedOn w:val="Normal"/>
+    <w:next w:val="Normal"/>
+    <w:link w:val="Heading1Char"/>
+    <w:uiPriority w:val="9"/>
+    <w:qFormat/>
+    <w:rsid w:val="007069B5"/>
+    <w:pPr>
+      <w:keepNext/>
+      <w:keepLines/>
+      <w:spacing w:before="240" w:after="0"/>
+      <w:outlineLvl w:val="0"/>
+    </w:pPr>
+    <w:rPr>
+      <w:rFonts w:asciiTheme="majorHAnsi" w:eastAsiaTheme="majorEastAsia" w:hAnsiTheme="majorHAnsi" w:cstheme="majorBidi"/>
+      <w:color w:val="2F5496" w:themeColor="accent1" w:themeShade="BF"/>
+      <w:sz w:val="32"/>
+      <w:szCs w:val="32"/>
+    </w:rPr>
+  </w:style>
+  <w:style w:type="paragraph" w:styleId="Heading2">
     <w:name w:val="heading 2"/>
-    <w:basedOn w:val="Standaard"/>
-    <w:next w:val="Standaard"/>
-    <w:link w:val="Kop2Char"/>
+    <w:basedOn w:val="Normal"/>
+    <w:next w:val="Normal"/>
+    <w:link w:val="Heading2Char"/>
     <w:uiPriority w:val="9"/>
     <w:unhideWhenUsed/>
     <w:qFormat/>
@@ -859,13 +963,13 @@
       <w:szCs w:val="26"/>
     </w:rPr>
   </w:style>
-  <w:style w:type="character" w:default="1" w:styleId="Standaardalinea-lettertype">
+  <w:style w:type="character" w:default="1" w:styleId="DefaultParagraphFont">
     <w:name w:val="Default Paragraph Font"/>
     <w:uiPriority w:val="1"/>
     <w:semiHidden/>
     <w:unhideWhenUsed/>
   </w:style>
-  <w:style w:type="table" w:default="1" w:styleId="Standaardtabel">
+  <w:style w:type="table" w:default="1" w:styleId="TableNormal">
     <w:name w:val="Normal Table"/>
     <w:uiPriority w:val="99"/>
     <w:semiHidden/>
@@ -880,13 +984,13 @@
       </w:tblCellMar>
     </w:tblPr>
   </w:style>
-  <w:style w:type="numbering" w:default="1" w:styleId="Geenlijst">
+  <w:style w:type="numbering" w:default="1" w:styleId="NoList">
     <w:name w:val="No List"/>
     <w:uiPriority w:val="99"/>
     <w:semiHidden/>
     <w:unhideWhenUsed/>
   </w:style>
-  <w:style w:type="paragraph" w:styleId="Geenafstand">
+  <w:style w:type="paragraph" w:styleId="NoSpacing">
     <w:name w:val="No Spacing"/>
     <w:uiPriority w:val="1"/>
     <w:qFormat/>
@@ -897,7 +1001,7 @@
   </w:style>
   <w:style w:type="character" w:styleId="Hyperlink">
     <w:name w:val="Hyperlink"/>
-    <w:basedOn w:val="Standaardalinea-lettertype"/>
+    <w:basedOn w:val="DefaultParagraphFont"/>
     <w:uiPriority w:val="99"/>
     <w:unhideWhenUsed/>
     <w:rsid w:val="006A699C"/>
@@ -906,9 +1010,9 @@
       <w:u w:val="single"/>
     </w:rPr>
   </w:style>
-  <w:style w:type="character" w:styleId="Onopgelostemelding">
+  <w:style w:type="character" w:styleId="UnresolvedMention">
     <w:name w:val="Unresolved Mention"/>
-    <w:basedOn w:val="Standaardalinea-lettertype"/>
+    <w:basedOn w:val="DefaultParagraphFont"/>
     <w:uiPriority w:val="99"/>
     <w:semiHidden/>
     <w:unhideWhenUsed/>
@@ -918,11 +1022,11 @@
       <w:shd w:val="clear" w:color="auto" w:fill="E1DFDD"/>
     </w:rPr>
   </w:style>
-  <w:style w:type="paragraph" w:styleId="Titel">
+  <w:style w:type="paragraph" w:styleId="Title">
     <w:name w:val="Title"/>
-    <w:basedOn w:val="Standaard"/>
-    <w:next w:val="Standaard"/>
-    <w:link w:val="TitelChar"/>
+    <w:basedOn w:val="Normal"/>
+    <w:next w:val="Normal"/>
+    <w:link w:val="TitleChar"/>
     <w:uiPriority w:val="10"/>
     <w:qFormat/>
     <w:rsid w:val="00D021F5"/>
@@ -938,10 +1042,10 @@
       <w:szCs w:val="56"/>
     </w:rPr>
   </w:style>
-  <w:style w:type="character" w:customStyle="1" w:styleId="TitelChar">
-    <w:name w:val="Titel Char"/>
-    <w:basedOn w:val="Standaardalinea-lettertype"/>
-    <w:link w:val="Titel"/>
+  <w:style w:type="character" w:customStyle="1" w:styleId="TitleChar">
+    <w:name w:val="Title Char"/>
+    <w:basedOn w:val="DefaultParagraphFont"/>
+    <w:link w:val="Title"/>
     <w:uiPriority w:val="10"/>
     <w:rsid w:val="00D021F5"/>
     <w:rPr>
@@ -952,10 +1056,10 @@
       <w:szCs w:val="56"/>
     </w:rPr>
   </w:style>
-  <w:style w:type="character" w:customStyle="1" w:styleId="Kop2Char">
-    <w:name w:val="Kop 2 Char"/>
-    <w:basedOn w:val="Standaardalinea-lettertype"/>
-    <w:link w:val="Kop2"/>
+  <w:style w:type="character" w:customStyle="1" w:styleId="Heading2Char">
+    <w:name w:val="Heading 2 Char"/>
+    <w:basedOn w:val="DefaultParagraphFont"/>
+    <w:link w:val="Heading2"/>
     <w:uiPriority w:val="9"/>
     <w:rsid w:val="00696935"/>
     <w:rPr>
@@ -965,9 +1069,9 @@
       <w:szCs w:val="26"/>
     </w:rPr>
   </w:style>
-  <w:style w:type="character" w:styleId="GevolgdeHyperlink">
+  <w:style w:type="character" w:styleId="FollowedHyperlink">
     <w:name w:val="FollowedHyperlink"/>
-    <w:basedOn w:val="Standaardalinea-lettertype"/>
+    <w:basedOn w:val="DefaultParagraphFont"/>
     <w:uiPriority w:val="99"/>
     <w:semiHidden/>
     <w:unhideWhenUsed/>
@@ -976,6 +1080,73 @@
       <w:color w:val="954F72" w:themeColor="followedHyperlink"/>
       <w:u w:val="single"/>
     </w:rPr>
+  </w:style>
+  <w:style w:type="paragraph" w:styleId="Revision">
+    <w:name w:val="Revision"/>
+    <w:hidden/>
+    <w:uiPriority w:val="99"/>
+    <w:semiHidden/>
+    <w:rsid w:val="00476959"/>
+    <w:pPr>
+      <w:spacing w:after="0" w:line="240" w:lineRule="auto"/>
+    </w:pPr>
+  </w:style>
+  <w:style w:type="character" w:customStyle="1" w:styleId="Heading1Char">
+    <w:name w:val="Heading 1 Char"/>
+    <w:basedOn w:val="DefaultParagraphFont"/>
+    <w:link w:val="Heading1"/>
+    <w:uiPriority w:val="9"/>
+    <w:rsid w:val="007069B5"/>
+    <w:rPr>
+      <w:rFonts w:asciiTheme="majorHAnsi" w:eastAsiaTheme="majorEastAsia" w:hAnsiTheme="majorHAnsi" w:cstheme="majorBidi"/>
+      <w:color w:val="2F5496" w:themeColor="accent1" w:themeShade="BF"/>
+      <w:sz w:val="32"/>
+      <w:szCs w:val="32"/>
+    </w:rPr>
+  </w:style>
+  <w:style w:type="paragraph" w:styleId="Header">
+    <w:name w:val="header"/>
+    <w:basedOn w:val="Normal"/>
+    <w:link w:val="HeaderChar"/>
+    <w:uiPriority w:val="99"/>
+    <w:unhideWhenUsed/>
+    <w:rsid w:val="00C65EDD"/>
+    <w:pPr>
+      <w:tabs>
+        <w:tab w:val="center" w:pos="4513"/>
+        <w:tab w:val="right" w:pos="9026"/>
+      </w:tabs>
+      <w:spacing w:after="0" w:line="240" w:lineRule="auto"/>
+    </w:pPr>
+  </w:style>
+  <w:style w:type="character" w:customStyle="1" w:styleId="HeaderChar">
+    <w:name w:val="Header Char"/>
+    <w:basedOn w:val="DefaultParagraphFont"/>
+    <w:link w:val="Header"/>
+    <w:uiPriority w:val="99"/>
+    <w:rsid w:val="00C65EDD"/>
+  </w:style>
+  <w:style w:type="paragraph" w:styleId="Footer">
+    <w:name w:val="footer"/>
+    <w:basedOn w:val="Normal"/>
+    <w:link w:val="FooterChar"/>
+    <w:uiPriority w:val="99"/>
+    <w:unhideWhenUsed/>
+    <w:rsid w:val="00C65EDD"/>
+    <w:pPr>
+      <w:tabs>
+        <w:tab w:val="center" w:pos="4513"/>
+        <w:tab w:val="right" w:pos="9026"/>
+      </w:tabs>
+      <w:spacing w:after="0" w:line="240" w:lineRule="auto"/>
+    </w:pPr>
+  </w:style>
+  <w:style w:type="character" w:customStyle="1" w:styleId="FooterChar">
+    <w:name w:val="Footer Char"/>
+    <w:basedOn w:val="DefaultParagraphFont"/>
+    <w:link w:val="Footer"/>
+    <w:uiPriority w:val="99"/>
+    <w:rsid w:val="00C65EDD"/>
   </w:style>
 </w:styles>
 </file>

</xml_diff>